<commit_message>
still one or two things
</commit_message>
<xml_diff>
--- a/احمد سعد.docx
+++ b/احمد سعد.docx
@@ -6,6 +6,31 @@
       <w:pPr>
         <w:rPr>
           <w:rFonts w:hint="cs"/>
+          <w:rtl/>
+          <w:lang w:bidi="ar-IQ"/>
+        </w:rPr>
+      </w:pPr>
+      <w:r>
+        <w:rPr>
+          <w:rFonts w:hint="cs"/>
+          <w:rtl/>
+          <w:lang w:bidi="ar-IQ"/>
+        </w:rPr>
+        <w:t>علي:</w:t>
+      </w:r>
+    </w:p>
+    <w:p>
+      <w:pPr>
+        <w:rPr>
+          <w:rFonts w:hint="cs"/>
+          <w:rtl/>
+          <w:lang w:bidi="ar-IQ"/>
+        </w:rPr>
+      </w:pPr>
+    </w:p>
+    <w:p>
+      <w:pPr>
+        <w:rPr>
           <w:sz w:val="28"/>
           <w:szCs w:val="28"/>
           <w:rtl/>
@@ -18,59 +43,7 @@
           <w:rtl/>
           <w:lang w:bidi="ar-IQ"/>
         </w:rPr>
-        <w:t xml:space="preserve">احمد سعد </w:t>
-      </w:r>
-      <w:r>
-        <w:rPr>
-          <w:rFonts w:hint="cs"/>
-          <w:rtl/>
-          <w:lang w:bidi="ar-IQ"/>
-        </w:rPr>
-        <w:br/>
-      </w:r>
-      <w:r>
-        <w:rPr>
-          <w:rFonts w:hint="cs"/>
-          <w:rtl/>
-          <w:lang w:bidi="ar-IQ"/>
-        </w:rPr>
-        <w:br/>
-      </w:r>
-      <w:r>
-        <w:rPr>
-          <w:rFonts w:ascii="Tahoma" w:hAnsi="Tahoma" w:cs="Tahoma"/>
-          <w:sz w:val="28"/>
-          <w:szCs w:val="28"/>
-          <w:rtl/>
-          <w:lang w:bidi="ar-IQ"/>
-        </w:rPr>
-        <w:t>علي عبد</w:t>
-      </w:r>
-    </w:p>
-    <w:p>
-      <w:pPr>
-        <w:rPr>
-          <w:rFonts w:hint="cs"/>
-          <w:sz w:val="28"/>
-          <w:szCs w:val="28"/>
-          <w:rtl/>
-          <w:lang w:bidi="ar-IQ"/>
-        </w:rPr>
-      </w:pPr>
-    </w:p>
-    <w:p>
-      <w:pPr>
-        <w:rPr>
-          <w:b/>
-          <w:bCs/>
-          <w:sz w:val="28"/>
-          <w:szCs w:val="28"/>
-          <w:rtl/>
-          <w:lang w:bidi="ar-IQ"/>
-        </w:rPr>
-      </w:pPr>
-      <w:r>
-        <w:t>ad</w:t>
+        <w:t>احمد:</w:t>
       </w:r>
     </w:p>
     <w:sectPr>
@@ -258,10 +231,6 @@
     <w:uiPriority w:val="1"/>
     <w:semiHidden/>
     <w:unhideWhenUsed/>
-    <w:rPr>
-      <w:rFonts w:ascii="Tahoma" w:hAnsi="Tahoma"/>
-      <w:sz w:val="40"/>
-    </w:rPr>
   </w:style>
   <w:style w:type="table" w:default="1" w:styleId="a1">
     <w:name w:val="Normal Table"/>

</xml_diff>